<commit_message>
dynamic import; better page print layout; dummy project data
</commit_message>
<xml_diff>
--- a/word/cv.docx
+++ b/word/cv.docx
@@ -1992,27 +1992,7 @@
           <w:szCs w:val="20"/>
           <w:lang w:val="en-US" w:eastAsia="zh-CN"/>
         </w:rPr>
-        <w:t>St. Petersburg State Technological University of Plant</w:t>
-      </w:r>
-      <w:r>
-        <w:rPr>
-          <w:rFonts w:asciiTheme="majorHAnsi" w:hAnsiTheme="majorHAnsi" w:cs="Times New Roman"/>
-          <w:b/>
-          <w:sz w:val="20"/>
-          <w:szCs w:val="20"/>
-          <w:lang w:val="en-US" w:eastAsia="zh-CN"/>
-        </w:rPr>
-        <w:t xml:space="preserve"> </w:t>
-      </w:r>
-      <w:r>
-        <w:rPr>
-          <w:rFonts w:asciiTheme="majorHAnsi" w:hAnsiTheme="majorHAnsi" w:cs="Times New Roman"/>
-          <w:b/>
-          <w:sz w:val="20"/>
-          <w:szCs w:val="20"/>
-          <w:lang w:val="en-US" w:eastAsia="zh-CN"/>
-        </w:rPr>
-        <w:t>Polymers</w:t>
+        <w:t>St. Petersburg State Technological University of Plant Polymers</w:t>
       </w:r>
     </w:p>
     <w:p>
@@ -3812,6 +3792,331 @@
           <w:lang w:val="en-US" w:eastAsia="zh-CN"/>
         </w:rPr>
         <w:t>Playing sports (football, tennis, etc.), Playing chess and solving puzzle games, Reading and writing books and articles, Drawing, sketching and painting, Cooking and baking, Travelling</w:t>
+      </w:r>
+    </w:p>
+    <w:p>
+      <w:pPr>
+        <w:pStyle w:val="Title"/>
+        <w:rPr>
+          <w:rFonts w:ascii="Arial" w:hAnsi="Arial"/>
+        </w:rPr>
+      </w:pPr>
+      <w:r>
+        <w:rPr>
+          <w:rFonts w:ascii="Arial" w:hAnsi="Arial"/>
+        </w:rPr>
+        <w:lastRenderedPageBreak/>
+        <w:t>My Project List</w:t>
+      </w:r>
+    </w:p>
+    <w:p>
+      <w:pPr>
+        <w:pStyle w:val="Heading2"/>
+      </w:pPr>
+      <w:r>
+        <w:t>Professional Projects</w:t>
+      </w:r>
+    </w:p>
+    <w:p>
+      <w:pPr>
+        <w:pStyle w:val="Heading3"/>
+        <w:tabs>
+          <w:tab w:val="center" w:pos="4678"/>
+          <w:tab w:val="left" w:pos="7371"/>
+        </w:tabs>
+      </w:pPr>
+      <w:r>
+        <w:t>Nice React.js example project</w:t>
+      </w:r>
+      <w:r>
+        <w:tab/>
+      </w:r>
+      <w:hyperlink r:id="rId24" w:history="1">
+        <w:r>
+          <w:rPr>
+            <w:rStyle w:val="Hyperlink"/>
+          </w:rPr>
+          <w:t>reactjs.org</w:t>
+        </w:r>
+      </w:hyperlink>
+      <w:r>
+        <w:tab/>
+      </w:r>
+      <w:r>
+        <w:rPr>
+          <w:b w:val="0"/>
+          <w:bCs w:val="0"/>
+        </w:rPr>
+        <w:t>May 29, 2013 – now</w:t>
+      </w:r>
+    </w:p>
+    <w:p>
+      <w:pPr>
+        <w:spacing w:after="120"/>
+        <w:rPr>
+          <w:rFonts w:asciiTheme="majorHAnsi" w:hAnsiTheme="majorHAnsi" w:cs="Times New Roman"/>
+          <w:noProof/>
+          <w:szCs w:val="24"/>
+          <w:lang w:eastAsia="zh-CN"/>
+        </w:rPr>
+      </w:pPr>
+      <w:r>
+        <w:rPr>
+          <w:rFonts w:asciiTheme="majorHAnsi" w:hAnsiTheme="majorHAnsi" w:cs="Times New Roman"/>
+          <w:noProof/>
+          <w:szCs w:val="24"/>
+          <w:lang w:eastAsia="zh-CN"/>
+        </w:rPr>
+        <w:t>This is a nice React.js project. React is an open-source JavaScript library for building user interfaces. Redux is an open-source JavaScript library for managing application state.</w:t>
+      </w:r>
+    </w:p>
+    <w:p>
+      <w:pPr>
+        <w:pStyle w:val="Heading3"/>
+        <w:tabs>
+          <w:tab w:val="center" w:pos="4678"/>
+          <w:tab w:val="left" w:pos="8364"/>
+        </w:tabs>
+      </w:pPr>
+      <w:r>
+        <w:t>Yet Another MERN project</w:t>
+      </w:r>
+      <w:r>
+        <w:tab/>
+      </w:r>
+      <w:hyperlink r:id="rId25" w:history="1">
+        <w:r>
+          <w:rPr>
+            <w:rStyle w:val="Hyperlink"/>
+          </w:rPr>
+          <w:t>GitHub</w:t>
+        </w:r>
+      </w:hyperlink>
+      <w:r>
+        <w:tab/>
+      </w:r>
+      <w:r>
+        <w:rPr>
+          <w:b w:val="0"/>
+          <w:bCs w:val="0"/>
+        </w:rPr>
+        <w:t>Feb 2019</w:t>
+      </w:r>
+    </w:p>
+    <w:p>
+      <w:pPr>
+        <w:spacing w:after="120"/>
+        <w:rPr>
+          <w:rFonts w:asciiTheme="majorHAnsi" w:hAnsiTheme="majorHAnsi" w:cs="Times New Roman"/>
+          <w:noProof/>
+          <w:szCs w:val="24"/>
+          <w:lang w:eastAsia="zh-CN"/>
+        </w:rPr>
+      </w:pPr>
+      <w:r>
+        <w:rPr>
+          <w:rFonts w:asciiTheme="majorHAnsi" w:hAnsiTheme="majorHAnsi" w:cs="Times New Roman"/>
+          <w:noProof/>
+          <w:szCs w:val="24"/>
+          <w:lang w:eastAsia="zh-CN"/>
+        </w:rPr>
+        <w:t>MERN is the acronym for MongoDB, Express.js, React.js and Node.js. Node.js is an open-source, cross-platform, JavaScript runtime environment that executes JavaScript code outside a web browser.</w:t>
+      </w:r>
+      <w:r>
+        <w:rPr>
+          <w:rFonts w:asciiTheme="majorHAnsi" w:hAnsiTheme="majorHAnsi" w:cs="Times New Roman"/>
+          <w:noProof/>
+          <w:szCs w:val="24"/>
+          <w:lang w:eastAsia="zh-CN"/>
+        </w:rPr>
+        <w:t xml:space="preserve"> </w:t>
+      </w:r>
+      <w:r>
+        <w:rPr>
+          <w:rFonts w:asciiTheme="majorHAnsi" w:hAnsiTheme="majorHAnsi" w:cs="Times New Roman"/>
+          <w:noProof/>
+          <w:szCs w:val="24"/>
+          <w:lang w:eastAsia="zh-CN"/>
+        </w:rPr>
+        <w:t>MongoDB is a cross-platform document-oriented database program. Classified as a NoSQL database program, MongoDB uses JSON-like documents with optional schemas.</w:t>
+      </w:r>
+    </w:p>
+    <w:p>
+      <w:pPr>
+        <w:pStyle w:val="Heading2"/>
+      </w:pPr>
+      <w:r>
+        <w:t>Professional Projects</w:t>
+      </w:r>
+    </w:p>
+    <w:p>
+      <w:pPr>
+        <w:pStyle w:val="Heading3"/>
+        <w:tabs>
+          <w:tab w:val="center" w:pos="4678"/>
+          <w:tab w:val="left" w:pos="7655"/>
+        </w:tabs>
+      </w:pPr>
+      <w:r>
+        <w:t>Mixed project</w:t>
+      </w:r>
+      <w:r>
+        <w:tab/>
+      </w:r>
+      <w:r>
+        <w:tab/>
+      </w:r>
+      <w:r>
+        <w:rPr>
+          <w:b w:val="0"/>
+          <w:bCs w:val="0"/>
+        </w:rPr>
+        <w:t>Jun 5, 2017 – now</w:t>
+      </w:r>
+    </w:p>
+    <w:p>
+      <w:pPr>
+        <w:spacing w:after="120"/>
+        <w:rPr>
+          <w:rFonts w:asciiTheme="majorHAnsi" w:hAnsiTheme="majorHAnsi" w:cs="Times New Roman"/>
+          <w:noProof/>
+          <w:szCs w:val="24"/>
+          <w:lang w:eastAsia="zh-CN"/>
+        </w:rPr>
+      </w:pPr>
+      <w:r>
+        <w:rPr>
+          <w:rFonts w:asciiTheme="majorHAnsi" w:hAnsiTheme="majorHAnsi" w:cs="Times New Roman"/>
+          <w:noProof/>
+          <w:szCs w:val="24"/>
+          <w:lang w:eastAsia="zh-CN"/>
+        </w:rPr>
+        <w:t>What can you do with such stack?</w:t>
+      </w:r>
+    </w:p>
+    <w:p>
+      <w:pPr>
+        <w:pStyle w:val="Heading2"/>
+      </w:pPr>
+      <w:r>
+        <w:t>Personal Projects</w:t>
+      </w:r>
+    </w:p>
+    <w:p>
+      <w:pPr>
+        <w:pStyle w:val="Heading3"/>
+        <w:tabs>
+          <w:tab w:val="center" w:pos="4678"/>
+          <w:tab w:val="left" w:pos="8222"/>
+        </w:tabs>
+        <w:rPr>
+          <w:b w:val="0"/>
+          <w:bCs w:val="0"/>
+        </w:rPr>
+      </w:pPr>
+      <w:r>
+        <w:t>Cutting edge web experiment</w:t>
+      </w:r>
+      <w:r>
+        <w:tab/>
+      </w:r>
+      <w:hyperlink r:id="rId26" w:history="1">
+        <w:r>
+          <w:rPr>
+            <w:rStyle w:val="Hyperlink"/>
+          </w:rPr>
+          <w:t>deno.land</w:t>
+        </w:r>
+      </w:hyperlink>
+      <w:r>
+        <w:tab/>
+      </w:r>
+      <w:r>
+        <w:rPr>
+          <w:b w:val="0"/>
+          <w:bCs w:val="0"/>
+        </w:rPr>
+        <w:t>2020</w:t>
+      </w:r>
+      <w:r>
+        <w:rPr>
+          <w:b w:val="0"/>
+          <w:bCs w:val="0"/>
+        </w:rPr>
+        <w:t xml:space="preserve"> – now</w:t>
+      </w:r>
+    </w:p>
+    <w:p>
+      <w:pPr>
+        <w:spacing w:after="120"/>
+        <w:rPr>
+          <w:rFonts w:asciiTheme="majorHAnsi" w:hAnsiTheme="majorHAnsi" w:cs="Times New Roman"/>
+          <w:noProof/>
+          <w:szCs w:val="24"/>
+          <w:lang w:eastAsia="zh-CN"/>
+        </w:rPr>
+      </w:pPr>
+      <w:r>
+        <w:rPr>
+          <w:rFonts w:asciiTheme="majorHAnsi" w:hAnsiTheme="majorHAnsi" w:cs="Times New Roman"/>
+          <w:noProof/>
+          <w:szCs w:val="24"/>
+          <w:lang w:eastAsia="zh-CN"/>
+        </w:rPr>
+        <w:t>Experimental web project using latest stack. Created by Ryan Dahl, original creator of Node.js, Deno is a runtime for JavaScript and TypeScript that is based on V8 engine and Rust. Svelte is a radical new approach to building user interfaces.</w:t>
+      </w:r>
+    </w:p>
+    <w:p>
+      <w:pPr>
+        <w:pStyle w:val="Heading3"/>
+        <w:tabs>
+          <w:tab w:val="center" w:pos="4678"/>
+          <w:tab w:val="left" w:pos="6804"/>
+        </w:tabs>
+      </w:pPr>
+      <w:r>
+        <w:t>WordPress blog</w:t>
+      </w:r>
+      <w:r>
+        <w:tab/>
+      </w:r>
+      <w:hyperlink r:id="rId27" w:history="1">
+        <w:r>
+          <w:rPr>
+            <w:rStyle w:val="Hyperlink"/>
+          </w:rPr>
+          <w:t>wordpress.org</w:t>
+        </w:r>
+      </w:hyperlink>
+      <w:r>
+        <w:tab/>
+      </w:r>
+      <w:r>
+        <w:rPr>
+          <w:b w:val="0"/>
+          <w:bCs w:val="0"/>
+        </w:rPr>
+        <w:t>May 29, 2013 – Jan 1, 2018</w:t>
+      </w:r>
+    </w:p>
+    <w:p>
+      <w:pPr>
+        <w:spacing w:after="120"/>
+        <w:rPr>
+          <w:rFonts w:asciiTheme="majorHAnsi" w:hAnsiTheme="majorHAnsi" w:cs="Times New Roman"/>
+          <w:noProof/>
+          <w:szCs w:val="24"/>
+          <w:lang w:eastAsia="zh-CN"/>
+        </w:rPr>
+      </w:pPr>
+      <w:r>
+        <w:rPr>
+          <w:rFonts w:asciiTheme="majorHAnsi" w:hAnsiTheme="majorHAnsi" w:cs="Times New Roman"/>
+          <w:noProof/>
+          <w:szCs w:val="24"/>
+          <w:lang w:eastAsia="zh-CN"/>
+        </w:rPr>
+        <w:t>A personal blog powered by old-school WordPress.</w:t>
       </w:r>
     </w:p>
     <w:p>

</xml_diff>